<commit_message>
Part 1.2 - Part 2.1
</commit_message>
<xml_diff>
--- a/Documentation/Sujet.docx
+++ b/Documentation/Sujet.docx
@@ -1,6 +1,6 @@
 
 <file path=word/document.xml><?xml version="1.0" encoding="utf-8"?>
-<w:document xmlns:wpc="http://schemas.microsoft.com/office/word/2010/wordprocessingCanvas" xmlns:cx="http://schemas.microsoft.com/office/drawing/2014/chartex" xmlns:cx1="http://schemas.microsoft.com/office/drawing/2015/9/8/chartex" xmlns:cx2="http://schemas.microsoft.com/office/drawing/2015/10/21/chartex" xmlns:cx3="http://schemas.microsoft.com/office/drawing/2016/5/9/chartex" xmlns:cx4="http://schemas.microsoft.com/office/drawing/2016/5/10/chartex" xmlns:cx5="http://schemas.microsoft.com/office/drawing/2016/5/11/chartex" xmlns:cx6="http://schemas.microsoft.com/office/drawing/2016/5/12/chartex" xmlns:cx7="http://schemas.microsoft.com/office/drawing/2016/5/13/chartex" xmlns:cx8="http://schemas.microsoft.com/office/drawing/2016/5/14/chartex" xmlns:mc="http://schemas.openxmlformats.org/markup-compatibility/2006" xmlns:aink="http://schemas.microsoft.com/office/drawing/2016/ink" xmlns:am3d="http://schemas.microsoft.com/office/drawing/2017/model3d" xmlns:o="urn:schemas-microsoft-com:office:office" xmlns:r="http://schemas.openxmlformats.org/officeDocument/2006/relationships" xmlns:m="http://schemas.openxmlformats.org/officeDocument/2006/math" xmlns:v="urn:schemas-microsoft-com:vml" xmlns:wp14="http://schemas.microsoft.com/office/word/2010/wordprocessingDrawing" xmlns:wp="http://schemas.openxmlformats.org/drawingml/2006/wordprocessingDrawing" xmlns:w10="urn:schemas-microsoft-com:office:word" xmlns:w="http://schemas.openxmlformats.org/wordprocessingml/2006/main" xmlns:w14="http://schemas.microsoft.com/office/word/2010/wordml" xmlns:w15="http://schemas.microsoft.com/office/word/2012/wordml" xmlns:w16cid="http://schemas.microsoft.com/office/word/2016/wordml/cid" xmlns:w16se="http://schemas.microsoft.com/office/word/2015/wordml/symex" xmlns:wpg="http://schemas.microsoft.com/office/word/2010/wordprocessingGroup" xmlns:wpi="http://schemas.microsoft.com/office/word/2010/wordprocessingInk" xmlns:wne="http://schemas.microsoft.com/office/word/2006/wordml" xmlns:wps="http://schemas.microsoft.com/office/word/2010/wordprocessingShape" mc:Ignorable="w14 w15 w16se w16cid wp14">
+<w:document xmlns:wpc="http://schemas.microsoft.com/office/word/2010/wordprocessingCanvas" xmlns:cx="http://schemas.microsoft.com/office/drawing/2014/chartex" xmlns:cx1="http://schemas.microsoft.com/office/drawing/2015/9/8/chartex" xmlns:cx2="http://schemas.microsoft.com/office/drawing/2015/10/21/chartex" xmlns:cx3="http://schemas.microsoft.com/office/drawing/2016/5/9/chartex" xmlns:cx4="http://schemas.microsoft.com/office/drawing/2016/5/10/chartex" xmlns:cx5="http://schemas.microsoft.com/office/drawing/2016/5/11/chartex" xmlns:cx6="http://schemas.microsoft.com/office/drawing/2016/5/12/chartex" xmlns:cx7="http://schemas.microsoft.com/office/drawing/2016/5/13/chartex" xmlns:cx8="http://schemas.microsoft.com/office/drawing/2016/5/14/chartex" xmlns:mc="http://schemas.openxmlformats.org/markup-compatibility/2006" xmlns:aink="http://schemas.microsoft.com/office/drawing/2016/ink" xmlns:am3d="http://schemas.microsoft.com/office/drawing/2017/model3d" xmlns:o="urn:schemas-microsoft-com:office:office" xmlns:r="http://schemas.openxmlformats.org/officeDocument/2006/relationships" xmlns:m="http://schemas.openxmlformats.org/officeDocument/2006/math" xmlns:v="urn:schemas-microsoft-com:vml" xmlns:wp14="http://schemas.microsoft.com/office/word/2010/wordprocessingDrawing" xmlns:wp="http://schemas.openxmlformats.org/drawingml/2006/wordprocessingDrawing" xmlns:w10="urn:schemas-microsoft-com:office:word" xmlns:w="http://schemas.openxmlformats.org/wordprocessingml/2006/main" xmlns:w14="http://schemas.microsoft.com/office/word/2010/wordml" xmlns:w15="http://schemas.microsoft.com/office/word/2012/wordml" xmlns:w16cex="http://schemas.microsoft.com/office/word/2018/wordml/cex" xmlns:w16cid="http://schemas.microsoft.com/office/word/2016/wordml/cid" xmlns:w16="http://schemas.microsoft.com/office/word/2018/wordml" xmlns:w16se="http://schemas.microsoft.com/office/word/2015/wordml/symex" xmlns:wpg="http://schemas.microsoft.com/office/word/2010/wordprocessingGroup" xmlns:wpi="http://schemas.microsoft.com/office/word/2010/wordprocessingInk" xmlns:wne="http://schemas.microsoft.com/office/word/2006/wordml" xmlns:wps="http://schemas.microsoft.com/office/word/2010/wordprocessingShape" mc:Ignorable="w14 w15 w16se w16cid w16 w16cex wp14">
   <w:body>
     <w:sdt>
       <w:sdtPr>
@@ -17,77 +17,10 @@
             <w:rPr>
               <w:noProof/>
             </w:rPr>
-            <w:drawing>
-              <wp:anchor distT="0" distB="0" distL="114300" distR="114300" simplePos="0" relativeHeight="251656192" behindDoc="1" locked="0" layoutInCell="1" allowOverlap="1" wp14:anchorId="1C8026F0" wp14:editId="3F86E180">
-                <wp:simplePos x="0" y="0"/>
-                <wp:positionH relativeFrom="column">
-                  <wp:posOffset>-318770</wp:posOffset>
-                </wp:positionH>
-                <wp:positionV relativeFrom="paragraph">
-                  <wp:posOffset>1805305</wp:posOffset>
-                </wp:positionV>
-                <wp:extent cx="3093720" cy="3867150"/>
-                <wp:effectExtent l="0" t="0" r="0" b="0"/>
-                <wp:wrapTopAndBottom/>
-                <wp:docPr id="2" name="Image 2" descr="Tetris : Jonas Neubauer champion pendant 8 ans | esport"/>
-                <wp:cNvGraphicFramePr>
-                  <a:graphicFrameLocks xmlns:a="http://schemas.openxmlformats.org/drawingml/2006/main" noChangeAspect="1"/>
-                </wp:cNvGraphicFramePr>
-                <a:graphic xmlns:a="http://schemas.openxmlformats.org/drawingml/2006/main">
-                  <a:graphicData uri="http://schemas.openxmlformats.org/drawingml/2006/picture">
-                    <pic:pic xmlns:pic="http://schemas.openxmlformats.org/drawingml/2006/picture">
-                      <pic:nvPicPr>
-                        <pic:cNvPr id="0" name="Picture 6" descr="Tetris : Jonas Neubauer champion pendant 8 ans | esport"/>
-                        <pic:cNvPicPr>
-                          <a:picLocks noChangeAspect="1" noChangeArrowheads="1"/>
-                        </pic:cNvPicPr>
-                      </pic:nvPicPr>
-                      <pic:blipFill>
-                        <a:blip r:embed="rId9" cstate="print">
-                          <a:extLst>
-                            <a:ext uri="{28A0092B-C50C-407E-A947-70E740481C1C}">
-                              <a14:useLocalDpi xmlns:a14="http://schemas.microsoft.com/office/drawing/2010/main" val="0"/>
-                            </a:ext>
-                          </a:extLst>
-                        </a:blip>
-                        <a:srcRect/>
-                        <a:stretch>
-                          <a:fillRect/>
-                        </a:stretch>
-                      </pic:blipFill>
-                      <pic:spPr bwMode="auto">
-                        <a:xfrm>
-                          <a:off x="0" y="0"/>
-                          <a:ext cx="3093720" cy="3867150"/>
-                        </a:xfrm>
-                        <a:prstGeom prst="rect">
-                          <a:avLst/>
-                        </a:prstGeom>
-                        <a:noFill/>
-                        <a:ln>
-                          <a:noFill/>
-                        </a:ln>
-                      </pic:spPr>
-                    </pic:pic>
-                  </a:graphicData>
-                </a:graphic>
-                <wp14:sizeRelH relativeFrom="margin">
-                  <wp14:pctWidth>0</wp14:pctWidth>
-                </wp14:sizeRelH>
-                <wp14:sizeRelV relativeFrom="margin">
-                  <wp14:pctHeight>0</wp14:pctHeight>
-                </wp14:sizeRelV>
-              </wp:anchor>
-            </w:drawing>
-          </w:r>
-          <w:r>
-            <w:rPr>
-              <w:noProof/>
-            </w:rPr>
             <mc:AlternateContent>
               <mc:Choice Requires="wps">
                 <w:drawing>
-                  <wp:anchor distT="0" distB="0" distL="114300" distR="114300" simplePos="0" relativeHeight="251655168" behindDoc="0" locked="0" layoutInCell="1" allowOverlap="1" wp14:anchorId="4C5A3726" wp14:editId="3485BC59">
+                  <wp:anchor distT="0" distB="0" distL="114300" distR="114300" simplePos="0" relativeHeight="251655168" behindDoc="0" locked="0" layoutInCell="1" allowOverlap="1" wp14:anchorId="4C5A3726" wp14:editId="7C6C8DD4">
                     <wp:simplePos x="0" y="0"/>
                     <wp:positionH relativeFrom="page">
                       <wp:align>center</wp:align>
@@ -170,7 +103,7 @@
                                           <w:noProof/>
                                         </w:rPr>
                                         <w:drawing>
-                                          <wp:inline distT="0" distB="0" distL="0" distR="0" wp14:anchorId="4E3F4897" wp14:editId="6CD0961B">
+                                          <wp:inline distT="0" distB="0" distL="0" distR="0" wp14:anchorId="4E3F4897" wp14:editId="3B286ADA">
                                             <wp:extent cx="3065006" cy="3831336"/>
                                             <wp:effectExtent l="0" t="0" r="2540" b="0"/>
                                             <wp:docPr id="3" name="Image 3" descr="Image illustrant une route sinueuse et des arbres" title="Route"/>
@@ -185,7 +118,7 @@
                                                     <pic:cNvPicPr/>
                                                   </pic:nvPicPr>
                                                   <pic:blipFill>
-                                                    <a:blip r:embed="rId10" cstate="print">
+                                                    <a:blip r:embed="rId9" cstate="print">
                                                       <a:extLst>
                                                         <a:ext uri="{28A0092B-C50C-407E-A947-70E740481C1C}">
                                                           <a14:useLocalDpi xmlns:a14="http://schemas.microsoft.com/office/drawing/2010/main" val="0"/>
@@ -377,7 +310,7 @@
                                               <w:sz w:val="36"/>
                                               <w:szCs w:val="36"/>
                                             </w:rPr>
-                                            <w:t xml:space="preserve">Maxence </w:t>
+                                            <w:t xml:space="preserve">Maxence Vanhaezebroeke                    Maxime </w:t>
                                           </w:r>
                                           <w:proofErr w:type="spellStart"/>
                                           <w:r>
@@ -387,18 +320,9 @@
                                               <w:sz w:val="36"/>
                                               <w:szCs w:val="36"/>
                                             </w:rPr>
-                                            <w:t>Vanhaezebroeke</w:t>
+                                            <w:t>Medynska</w:t>
                                           </w:r>
                                           <w:proofErr w:type="spellEnd"/>
-                                          <w:r>
-                                            <w:rPr>
-                                              <w:rFonts w:ascii="Times New Roman" w:hAnsi="Times New Roman" w:cs="Times New Roman"/>
-                                              <w:color w:val="ED7D31" w:themeColor="accent2"/>
-                                              <w:sz w:val="36"/>
-                                              <w:szCs w:val="36"/>
-                                            </w:rPr>
-                                            <w:t xml:space="preserve">                    Maxime Medynska</w:t>
-                                          </w:r>
                                         </w:p>
                                       </w:sdtContent>
                                     </w:sdt>
@@ -497,7 +421,7 @@
                                     <w:noProof/>
                                   </w:rPr>
                                   <w:drawing>
-                                    <wp:inline distT="0" distB="0" distL="0" distR="0" wp14:anchorId="4E3F4897" wp14:editId="6CD0961B">
+                                    <wp:inline distT="0" distB="0" distL="0" distR="0" wp14:anchorId="4E3F4897" wp14:editId="3B286ADA">
                                       <wp:extent cx="3065006" cy="3831336"/>
                                       <wp:effectExtent l="0" t="0" r="2540" b="0"/>
                                       <wp:docPr id="3" name="Image 3" descr="Image illustrant une route sinueuse et des arbres" title="Route"/>
@@ -512,7 +436,7 @@
                                               <pic:cNvPicPr/>
                                             </pic:nvPicPr>
                                             <pic:blipFill>
-                                              <a:blip r:embed="rId10" cstate="print">
+                                              <a:blip r:embed="rId9" cstate="print">
                                                 <a:extLst>
                                                   <a:ext uri="{28A0092B-C50C-407E-A947-70E740481C1C}">
                                                     <a14:useLocalDpi xmlns:a14="http://schemas.microsoft.com/office/drawing/2010/main" val="0"/>
@@ -704,7 +628,7 @@
                                         <w:sz w:val="36"/>
                                         <w:szCs w:val="36"/>
                                       </w:rPr>
-                                      <w:t xml:space="preserve">Maxence </w:t>
+                                      <w:t xml:space="preserve">Maxence Vanhaezebroeke                    Maxime </w:t>
                                     </w:r>
                                     <w:proofErr w:type="spellStart"/>
                                     <w:r>
@@ -714,18 +638,9 @@
                                         <w:sz w:val="36"/>
                                         <w:szCs w:val="36"/>
                                       </w:rPr>
-                                      <w:t>Vanhaezebroeke</w:t>
+                                      <w:t>Medynska</w:t>
                                     </w:r>
                                     <w:proofErr w:type="spellEnd"/>
-                                    <w:r>
-                                      <w:rPr>
-                                        <w:rFonts w:ascii="Times New Roman" w:hAnsi="Times New Roman" w:cs="Times New Roman"/>
-                                        <w:color w:val="ED7D31" w:themeColor="accent2"/>
-                                        <w:sz w:val="36"/>
-                                        <w:szCs w:val="36"/>
-                                      </w:rPr>
-                                      <w:t xml:space="preserve">                    Maxime Medynska</w:t>
-                                    </w:r>
                                   </w:p>
                                 </w:sdtContent>
                               </w:sdt>
@@ -774,6 +689,73 @@
     </w:sdt>
     <w:p>
       <w:r>
+        <w:rPr>
+          <w:noProof/>
+        </w:rPr>
+        <w:drawing>
+          <wp:anchor distT="0" distB="0" distL="114300" distR="114300" simplePos="0" relativeHeight="251656192" behindDoc="1" locked="0" layoutInCell="1" allowOverlap="1" wp14:anchorId="1C8026F0" wp14:editId="0FDEB8C6">
+            <wp:simplePos x="0" y="0"/>
+            <wp:positionH relativeFrom="column">
+              <wp:posOffset>-468630</wp:posOffset>
+            </wp:positionH>
+            <wp:positionV relativeFrom="paragraph">
+              <wp:posOffset>1522730</wp:posOffset>
+            </wp:positionV>
+            <wp:extent cx="3239770" cy="3867150"/>
+            <wp:effectExtent l="0" t="0" r="0" b="0"/>
+            <wp:wrapTopAndBottom/>
+            <wp:docPr id="2" name="Image 2" descr="Tetris : Jonas Neubauer champion pendant 8 ans | esport"/>
+            <wp:cNvGraphicFramePr>
+              <a:graphicFrameLocks xmlns:a="http://schemas.openxmlformats.org/drawingml/2006/main" noChangeAspect="1"/>
+            </wp:cNvGraphicFramePr>
+            <a:graphic xmlns:a="http://schemas.openxmlformats.org/drawingml/2006/main">
+              <a:graphicData uri="http://schemas.openxmlformats.org/drawingml/2006/picture">
+                <pic:pic xmlns:pic="http://schemas.openxmlformats.org/drawingml/2006/picture">
+                  <pic:nvPicPr>
+                    <pic:cNvPr id="0" name="Picture 6" descr="Tetris : Jonas Neubauer champion pendant 8 ans | esport"/>
+                    <pic:cNvPicPr>
+                      <a:picLocks noChangeAspect="1" noChangeArrowheads="1"/>
+                    </pic:cNvPicPr>
+                  </pic:nvPicPr>
+                  <pic:blipFill>
+                    <a:blip r:embed="rId10" cstate="print">
+                      <a:extLst>
+                        <a:ext uri="{28A0092B-C50C-407E-A947-70E740481C1C}">
+                          <a14:useLocalDpi xmlns:a14="http://schemas.microsoft.com/office/drawing/2010/main" val="0"/>
+                        </a:ext>
+                      </a:extLst>
+                    </a:blip>
+                    <a:srcRect/>
+                    <a:stretch>
+                      <a:fillRect/>
+                    </a:stretch>
+                  </pic:blipFill>
+                  <pic:spPr bwMode="auto">
+                    <a:xfrm>
+                      <a:off x="0" y="0"/>
+                      <a:ext cx="3239770" cy="3867150"/>
+                    </a:xfrm>
+                    <a:prstGeom prst="rect">
+                      <a:avLst/>
+                    </a:prstGeom>
+                    <a:noFill/>
+                    <a:ln>
+                      <a:noFill/>
+                    </a:ln>
+                  </pic:spPr>
+                </pic:pic>
+              </a:graphicData>
+            </a:graphic>
+            <wp14:sizeRelH relativeFrom="margin">
+              <wp14:pctWidth>0</wp14:pctWidth>
+            </wp14:sizeRelH>
+            <wp14:sizeRelV relativeFrom="margin">
+              <wp14:pctHeight>0</wp14:pctHeight>
+            </wp14:sizeRelV>
+          </wp:anchor>
+        </w:drawing>
+      </w:r>
+      <w:r>
         <w:br w:type="page"/>
       </w:r>
     </w:p>
@@ -1139,31 +1121,13 @@
         <w:ind w:firstLine="360"/>
       </w:pPr>
       <w:r>
-        <w:t xml:space="preserve">Tetris est un jeu vidéo de "puzzle" inventer en 1984 par Alekseï </w:t>
-      </w:r>
-      <w:proofErr w:type="spellStart"/>
-      <w:r>
-        <w:t>Pajitnov</w:t>
-      </w:r>
-      <w:proofErr w:type="spellEnd"/>
-      <w:r>
-        <w:t xml:space="preserve"> et aidé de </w:t>
-      </w:r>
-      <w:proofErr w:type="spellStart"/>
-      <w:r>
-        <w:t>Dmitri</w:t>
-      </w:r>
-      <w:proofErr w:type="spellEnd"/>
-      <w:r>
-        <w:t xml:space="preserve"> Pavlovski et Vadim </w:t>
-      </w:r>
-      <w:proofErr w:type="spellStart"/>
-      <w:r>
-        <w:t>Guerassimov</w:t>
-      </w:r>
-      <w:proofErr w:type="spellEnd"/>
-      <w:r>
-        <w:t xml:space="preserve"> pour le développement (de nationalité russe). </w:t>
+        <w:t>Tetris est un jeu vidéo de "puzzle" inventer en 1984 par Alekseï Pajitnov et aidé de D</w:t>
+      </w:r>
+      <w:r>
+        <w:t>i</w:t>
+      </w:r>
+      <w:r>
+        <w:t xml:space="preserve">mitri Pavlovski et Vadim Guerassimov pour le développement (de nationalité russe). </w:t>
       </w:r>
       <w:r>
         <w:t>Le jeu est dans une grille de 10x20 cubes, des figures ou tétrominos apparaissent en haut de cette grille est chute lentement en bas. Le but pour le joueur est de disposer ces tétrominos dans la grille de façon qu’aucun tétrominos ne touche le haut de la grille. Pour cela lorsque qu’une ligne est entièrement remplie avec des tétrominos (ou une partie de ceux-ci) la lignes disparaît libérant de l’espace pour d’autre tétrominos. Le joueur ne peut pas empêcher la chute d’un tétrominos, il peut seulement déplacer la figure sur la droite ou la gauche ou la faire tourner autour d’un centre de rotation fixe pour chaque figure.</w:t>
@@ -1301,14 +1265,27 @@
                               <w:r>
                                 <w:t xml:space="preserve">Figure </w:t>
                               </w:r>
-                              <w:fldSimple w:instr=" SEQ Figure \* ARABIC ">
-                                <w:r>
-                                  <w:rPr>
-                                    <w:noProof/>
-                                  </w:rPr>
-                                  <w:t>1</w:t>
-                                </w:r>
-                              </w:fldSimple>
+                              <w:r>
+                                <w:fldChar w:fldCharType="begin"/>
+                              </w:r>
+                              <w:r>
+                                <w:instrText xml:space="preserve"> SEQ Figure \* ARABIC </w:instrText>
+                              </w:r>
+                              <w:r>
+                                <w:fldChar w:fldCharType="separate"/>
+                              </w:r>
+                              <w:r>
+                                <w:rPr>
+                                  <w:noProof/>
+                                </w:rPr>
+                                <w:t>1</w:t>
+                              </w:r>
+                              <w:r>
+                                <w:rPr>
+                                  <w:noProof/>
+                                </w:rPr>
+                                <w:fldChar w:fldCharType="end"/>
+                              </w:r>
                               <w:r>
                                 <w:t> : Grille de jeu Tetris</w:t>
                               </w:r>
@@ -1366,14 +1343,27 @@
                         <w:r>
                           <w:t xml:space="preserve">Figure </w:t>
                         </w:r>
-                        <w:fldSimple w:instr=" SEQ Figure \* ARABIC ">
-                          <w:r>
-                            <w:rPr>
-                              <w:noProof/>
-                            </w:rPr>
-                            <w:t>1</w:t>
-                          </w:r>
-                        </w:fldSimple>
+                        <w:r>
+                          <w:fldChar w:fldCharType="begin"/>
+                        </w:r>
+                        <w:r>
+                          <w:instrText xml:space="preserve"> SEQ Figure \* ARABIC </w:instrText>
+                        </w:r>
+                        <w:r>
+                          <w:fldChar w:fldCharType="separate"/>
+                        </w:r>
+                        <w:r>
+                          <w:rPr>
+                            <w:noProof/>
+                          </w:rPr>
+                          <w:t>1</w:t>
+                        </w:r>
+                        <w:r>
+                          <w:rPr>
+                            <w:noProof/>
+                          </w:rPr>
+                          <w:fldChar w:fldCharType="end"/>
+                        </w:r>
                         <w:r>
                           <w:t> : Grille de jeu Tetris</w:t>
                         </w:r>
@@ -1418,6 +1408,32 @@
       <w:bookmarkEnd w:id="2"/>
     </w:p>
     <w:p/>
+    <w:p>
+      <w:pPr>
+        <w:ind w:firstLine="360"/>
+      </w:pPr>
+      <w:r>
+        <w:t>L’intelligence artificielle consiste en la réalisation d’un programme ou d’une machine capable d’imiter une forme d’intelligence réelle.</w:t>
+      </w:r>
+      <w:r>
+        <w:br/>
+        <w:t>Il existe de nombreuses façons de créer une intelligence artificielle, et ses domaines d’applications sont très vastes.</w:t>
+      </w:r>
+    </w:p>
+    <w:p>
+      <w:pPr>
+        <w:ind w:firstLine="360"/>
+      </w:pPr>
+      <w:r>
+        <w:br/>
+        <w:t>Dans le jeu Tetris, créer une intelligence artificielle capable de jouer au jeu reviendrait à concevoir un programme, qui connaît les règles du jeu (déplacer une pièce à droite ou à gauche, faire une rotation de la pièce) avec le but du jeu (obtenir le score maximum sans que la pièce qui apparaît ne bloque les pièces existantes du plateau)</w:t>
+      </w:r>
+    </w:p>
+    <w:p>
+      <w:r>
+        <w:t>Nous souhaitons que l’intelligence joue à Tetris, et grâce à de nombreuses techniques, qu’elle s’améliore pour qu’elle puisse obtenir le score potentiellement le plus élevé du jeu.</w:t>
+      </w:r>
+    </w:p>
     <w:p/>
     <w:p>
       <w:pPr>
@@ -1443,6 +1459,150 @@
       </w:r>
     </w:p>
     <w:p/>
+    <w:p>
+      <w:r>
+        <w:t>Pour développer notre jeu Tetris, nous avons d’abord pensé le jeu au niveau des classes nécessaires au bon fonctionnement. Nous avons décidé de créer 5 classes :</w:t>
+      </w:r>
+    </w:p>
+    <w:p>
+      <w:pPr>
+        <w:pStyle w:val="Paragraphedeliste"/>
+        <w:numPr>
+          <w:ilvl w:val="0"/>
+          <w:numId w:val="7"/>
+        </w:numPr>
+      </w:pPr>
+      <w:r>
+        <w:t>Une classe Coordinates, qui contiendra les coordonnées des blocs (leur emplacement sur la grille)</w:t>
+      </w:r>
+    </w:p>
+    <w:p>
+      <w:pPr>
+        <w:pStyle w:val="Paragraphedeliste"/>
+        <w:numPr>
+          <w:ilvl w:val="0"/>
+          <w:numId w:val="7"/>
+        </w:numPr>
+      </w:pPr>
+      <w:r>
+        <w:t>Une classe Block, qui contient un ensemble de coordonnées</w:t>
+      </w:r>
+    </w:p>
+    <w:p>
+      <w:pPr>
+        <w:pStyle w:val="Paragraphedeliste"/>
+        <w:numPr>
+          <w:ilvl w:val="0"/>
+          <w:numId w:val="7"/>
+        </w:numPr>
+      </w:pPr>
+      <w:r>
+        <w:t>Une classe Tetris block, qui hérite de la classe Block mais dans laquelle on ne peut construire que des tétrominos</w:t>
+      </w:r>
+    </w:p>
+    <w:p>
+      <w:pPr>
+        <w:pStyle w:val="Paragraphedeliste"/>
+        <w:numPr>
+          <w:ilvl w:val="0"/>
+          <w:numId w:val="7"/>
+        </w:numPr>
+      </w:pPr>
+      <w:r>
+        <w:t>Une classe Grid, qui contient un tableau et qui va stocker la position de chaque bloc dans le jeu</w:t>
+      </w:r>
+    </w:p>
+    <w:p>
+      <w:pPr>
+        <w:pStyle w:val="Paragraphedeliste"/>
+        <w:numPr>
+          <w:ilvl w:val="0"/>
+          <w:numId w:val="7"/>
+        </w:numPr>
+      </w:pPr>
+      <w:r>
+        <w:t>Une classe Tetris, qui s’occupe d’agencer des tétrominos dans une Grid en fonction de l’utilisateur (ou de l’IA)</w:t>
+      </w:r>
+    </w:p>
+    <w:p>
+      <w:r>
+        <w:drawing>
+          <wp:anchor distT="0" distB="0" distL="114300" distR="114300" simplePos="0" relativeHeight="251664384" behindDoc="0" locked="0" layoutInCell="1" allowOverlap="1" wp14:anchorId="589C1EB5" wp14:editId="66245B53">
+            <wp:simplePos x="0" y="0"/>
+            <wp:positionH relativeFrom="margin">
+              <wp:align>left</wp:align>
+            </wp:positionH>
+            <wp:positionV relativeFrom="paragraph">
+              <wp:posOffset>287655</wp:posOffset>
+            </wp:positionV>
+            <wp:extent cx="1742440" cy="2006600"/>
+            <wp:effectExtent l="0" t="0" r="0" b="0"/>
+            <wp:wrapSquare wrapText="bothSides"/>
+            <wp:docPr id="5" name="Image 5"/>
+            <wp:cNvGraphicFramePr>
+              <a:graphicFrameLocks xmlns:a="http://schemas.openxmlformats.org/drawingml/2006/main" noChangeAspect="1"/>
+            </wp:cNvGraphicFramePr>
+            <a:graphic xmlns:a="http://schemas.openxmlformats.org/drawingml/2006/main">
+              <a:graphicData uri="http://schemas.openxmlformats.org/drawingml/2006/picture">
+                <pic:pic xmlns:pic="http://schemas.openxmlformats.org/drawingml/2006/picture">
+                  <pic:nvPicPr>
+                    <pic:cNvPr id="1" name=""/>
+                    <pic:cNvPicPr/>
+                  </pic:nvPicPr>
+                  <pic:blipFill rotWithShape="1">
+                    <a:blip r:embed="rId13">
+                      <a:extLst>
+                        <a:ext uri="{28A0092B-C50C-407E-A947-70E740481C1C}">
+                          <a14:useLocalDpi xmlns:a14="http://schemas.microsoft.com/office/drawing/2010/main" val="0"/>
+                        </a:ext>
+                      </a:extLst>
+                    </a:blip>
+                    <a:srcRect t="6308" r="19334" b="2877"/>
+                    <a:stretch/>
+                  </pic:blipFill>
+                  <pic:spPr bwMode="auto">
+                    <a:xfrm>
+                      <a:off x="0" y="0"/>
+                      <a:ext cx="1742440" cy="2006600"/>
+                    </a:xfrm>
+                    <a:prstGeom prst="rect">
+                      <a:avLst/>
+                    </a:prstGeom>
+                    <a:ln>
+                      <a:noFill/>
+                    </a:ln>
+                    <a:extLst>
+                      <a:ext uri="{53640926-AAD7-44D8-BBD7-CCE9431645EC}">
+                        <a14:shadowObscured xmlns:a14="http://schemas.microsoft.com/office/drawing/2010/main"/>
+                      </a:ext>
+                    </a:extLst>
+                  </pic:spPr>
+                </pic:pic>
+              </a:graphicData>
+            </a:graphic>
+            <wp14:sizeRelH relativeFrom="margin">
+              <wp14:pctWidth>0</wp14:pctWidth>
+            </wp14:sizeRelH>
+            <wp14:sizeRelV relativeFrom="margin">
+              <wp14:pctHeight>0</wp14:pctHeight>
+            </wp14:sizeRelV>
+          </wp:anchor>
+        </w:drawing>
+      </w:r>
+      <w:r>
+        <w:t>Le plateau de notre Tetris ressemble à cette image :</w:t>
+      </w:r>
+    </w:p>
+    <w:p/>
+    <w:p/>
+    <w:p/>
+    <w:p/>
+    <w:p>
+      <w:r>
+        <w:t xml:space="preserve">On peut voir la représentation de la Grid d’une instance Tetris, dans lequel un Tetris Block est en train de tomber. </w:t>
+      </w:r>
+    </w:p>
+    <w:p/>
     <w:p/>
     <w:p>
       <w:pPr>
@@ -1452,14 +1612,13 @@
           <w:numId w:val="6"/>
         </w:numPr>
       </w:pPr>
-      <w:bookmarkStart w:id="4" w:name="_GoBack"/>
-      <w:bookmarkEnd w:id="4"/>
-      <w:r>
+      <w:r>
+        <w:lastRenderedPageBreak/>
         <w:t>Deep Q Network</w:t>
       </w:r>
     </w:p>
     <w:sectPr>
-      <w:footerReference w:type="default" r:id="rId13"/>
+      <w:footerReference w:type="default" r:id="rId14"/>
       <w:pgSz w:w="11906" w:h="16838"/>
       <w:pgMar w:top="1417" w:right="1417" w:bottom="1417" w:left="1417" w:header="708" w:footer="708" w:gutter="0"/>
       <w:pgNumType w:start="0"/>
@@ -1472,7 +1631,7 @@
 </file>
 
 <file path=word/endnotes.xml><?xml version="1.0" encoding="utf-8"?>
-<w:endnotes xmlns:wpc="http://schemas.microsoft.com/office/word/2010/wordprocessingCanvas" xmlns:cx="http://schemas.microsoft.com/office/drawing/2014/chartex" xmlns:cx1="http://schemas.microsoft.com/office/drawing/2015/9/8/chartex" xmlns:cx2="http://schemas.microsoft.com/office/drawing/2015/10/21/chartex" xmlns:cx3="http://schemas.microsoft.com/office/drawing/2016/5/9/chartex" xmlns:cx4="http://schemas.microsoft.com/office/drawing/2016/5/10/chartex" xmlns:cx5="http://schemas.microsoft.com/office/drawing/2016/5/11/chartex" xmlns:cx6="http://schemas.microsoft.com/office/drawing/2016/5/12/chartex" xmlns:cx7="http://schemas.microsoft.com/office/drawing/2016/5/13/chartex" xmlns:cx8="http://schemas.microsoft.com/office/drawing/2016/5/14/chartex" xmlns:mc="http://schemas.openxmlformats.org/markup-compatibility/2006" xmlns:aink="http://schemas.microsoft.com/office/drawing/2016/ink" xmlns:am3d="http://schemas.microsoft.com/office/drawing/2017/model3d" xmlns:o="urn:schemas-microsoft-com:office:office" xmlns:r="http://schemas.openxmlformats.org/officeDocument/2006/relationships" xmlns:m="http://schemas.openxmlformats.org/officeDocument/2006/math" xmlns:v="urn:schemas-microsoft-com:vml" xmlns:wp14="http://schemas.microsoft.com/office/word/2010/wordprocessingDrawing" xmlns:wp="http://schemas.openxmlformats.org/drawingml/2006/wordprocessingDrawing" xmlns:w10="urn:schemas-microsoft-com:office:word" xmlns:w="http://schemas.openxmlformats.org/wordprocessingml/2006/main" xmlns:w14="http://schemas.microsoft.com/office/word/2010/wordml" xmlns:w15="http://schemas.microsoft.com/office/word/2012/wordml" xmlns:w16cid="http://schemas.microsoft.com/office/word/2016/wordml/cid" xmlns:w16se="http://schemas.microsoft.com/office/word/2015/wordml/symex" xmlns:wpg="http://schemas.microsoft.com/office/word/2010/wordprocessingGroup" xmlns:wpi="http://schemas.microsoft.com/office/word/2010/wordprocessingInk" xmlns:wne="http://schemas.microsoft.com/office/word/2006/wordml" xmlns:wps="http://schemas.microsoft.com/office/word/2010/wordprocessingShape" mc:Ignorable="w14 w15 w16se w16cid wp14">
+<w:endnotes xmlns:wpc="http://schemas.microsoft.com/office/word/2010/wordprocessingCanvas" xmlns:cx="http://schemas.microsoft.com/office/drawing/2014/chartex" xmlns:cx1="http://schemas.microsoft.com/office/drawing/2015/9/8/chartex" xmlns:cx2="http://schemas.microsoft.com/office/drawing/2015/10/21/chartex" xmlns:cx3="http://schemas.microsoft.com/office/drawing/2016/5/9/chartex" xmlns:cx4="http://schemas.microsoft.com/office/drawing/2016/5/10/chartex" xmlns:cx5="http://schemas.microsoft.com/office/drawing/2016/5/11/chartex" xmlns:cx6="http://schemas.microsoft.com/office/drawing/2016/5/12/chartex" xmlns:cx7="http://schemas.microsoft.com/office/drawing/2016/5/13/chartex" xmlns:cx8="http://schemas.microsoft.com/office/drawing/2016/5/14/chartex" xmlns:mc="http://schemas.openxmlformats.org/markup-compatibility/2006" xmlns:aink="http://schemas.microsoft.com/office/drawing/2016/ink" xmlns:am3d="http://schemas.microsoft.com/office/drawing/2017/model3d" xmlns:o="urn:schemas-microsoft-com:office:office" xmlns:r="http://schemas.openxmlformats.org/officeDocument/2006/relationships" xmlns:m="http://schemas.openxmlformats.org/officeDocument/2006/math" xmlns:v="urn:schemas-microsoft-com:vml" xmlns:wp14="http://schemas.microsoft.com/office/word/2010/wordprocessingDrawing" xmlns:wp="http://schemas.openxmlformats.org/drawingml/2006/wordprocessingDrawing" xmlns:w10="urn:schemas-microsoft-com:office:word" xmlns:w="http://schemas.openxmlformats.org/wordprocessingml/2006/main" xmlns:w14="http://schemas.microsoft.com/office/word/2010/wordml" xmlns:w15="http://schemas.microsoft.com/office/word/2012/wordml" xmlns:w16cex="http://schemas.microsoft.com/office/word/2018/wordml/cex" xmlns:w16cid="http://schemas.microsoft.com/office/word/2016/wordml/cid" xmlns:w16="http://schemas.microsoft.com/office/word/2018/wordml" xmlns:w16se="http://schemas.microsoft.com/office/word/2015/wordml/symex" xmlns:wpg="http://schemas.microsoft.com/office/word/2010/wordprocessingGroup" xmlns:wpi="http://schemas.microsoft.com/office/word/2010/wordprocessingInk" xmlns:wne="http://schemas.microsoft.com/office/word/2006/wordml" xmlns:wps="http://schemas.microsoft.com/office/word/2010/wordprocessingShape" mc:Ignorable="w14 w15 w16se w16cid w16 w16cex wp14">
   <w:endnote w:type="separator" w:id="-1">
     <w:p>
       <w:r>
@@ -1491,7 +1650,7 @@
 </file>
 
 <file path=word/footer1.xml><?xml version="1.0" encoding="utf-8"?>
-<w:ftr xmlns:wpc="http://schemas.microsoft.com/office/word/2010/wordprocessingCanvas" xmlns:cx="http://schemas.microsoft.com/office/drawing/2014/chartex" xmlns:cx1="http://schemas.microsoft.com/office/drawing/2015/9/8/chartex" xmlns:cx2="http://schemas.microsoft.com/office/drawing/2015/10/21/chartex" xmlns:cx3="http://schemas.microsoft.com/office/drawing/2016/5/9/chartex" xmlns:cx4="http://schemas.microsoft.com/office/drawing/2016/5/10/chartex" xmlns:cx5="http://schemas.microsoft.com/office/drawing/2016/5/11/chartex" xmlns:cx6="http://schemas.microsoft.com/office/drawing/2016/5/12/chartex" xmlns:cx7="http://schemas.microsoft.com/office/drawing/2016/5/13/chartex" xmlns:cx8="http://schemas.microsoft.com/office/drawing/2016/5/14/chartex" xmlns:mc="http://schemas.openxmlformats.org/markup-compatibility/2006" xmlns:aink="http://schemas.microsoft.com/office/drawing/2016/ink" xmlns:am3d="http://schemas.microsoft.com/office/drawing/2017/model3d" xmlns:o="urn:schemas-microsoft-com:office:office" xmlns:r="http://schemas.openxmlformats.org/officeDocument/2006/relationships" xmlns:m="http://schemas.openxmlformats.org/officeDocument/2006/math" xmlns:v="urn:schemas-microsoft-com:vml" xmlns:wp14="http://schemas.microsoft.com/office/word/2010/wordprocessingDrawing" xmlns:wp="http://schemas.openxmlformats.org/drawingml/2006/wordprocessingDrawing" xmlns:w10="urn:schemas-microsoft-com:office:word" xmlns:w="http://schemas.openxmlformats.org/wordprocessingml/2006/main" xmlns:w14="http://schemas.microsoft.com/office/word/2010/wordml" xmlns:w15="http://schemas.microsoft.com/office/word/2012/wordml" xmlns:w16cid="http://schemas.microsoft.com/office/word/2016/wordml/cid" xmlns:w16se="http://schemas.microsoft.com/office/word/2015/wordml/symex" xmlns:wpg="http://schemas.microsoft.com/office/word/2010/wordprocessingGroup" xmlns:wpi="http://schemas.microsoft.com/office/word/2010/wordprocessingInk" xmlns:wne="http://schemas.microsoft.com/office/word/2006/wordml" xmlns:wps="http://schemas.microsoft.com/office/word/2010/wordprocessingShape" mc:Ignorable="w14 w15 w16se w16cid wp14">
+<w:ftr xmlns:wpc="http://schemas.microsoft.com/office/word/2010/wordprocessingCanvas" xmlns:cx="http://schemas.microsoft.com/office/drawing/2014/chartex" xmlns:cx1="http://schemas.microsoft.com/office/drawing/2015/9/8/chartex" xmlns:cx2="http://schemas.microsoft.com/office/drawing/2015/10/21/chartex" xmlns:cx3="http://schemas.microsoft.com/office/drawing/2016/5/9/chartex" xmlns:cx4="http://schemas.microsoft.com/office/drawing/2016/5/10/chartex" xmlns:cx5="http://schemas.microsoft.com/office/drawing/2016/5/11/chartex" xmlns:cx6="http://schemas.microsoft.com/office/drawing/2016/5/12/chartex" xmlns:cx7="http://schemas.microsoft.com/office/drawing/2016/5/13/chartex" xmlns:cx8="http://schemas.microsoft.com/office/drawing/2016/5/14/chartex" xmlns:mc="http://schemas.openxmlformats.org/markup-compatibility/2006" xmlns:aink="http://schemas.microsoft.com/office/drawing/2016/ink" xmlns:am3d="http://schemas.microsoft.com/office/drawing/2017/model3d" xmlns:o="urn:schemas-microsoft-com:office:office" xmlns:r="http://schemas.openxmlformats.org/officeDocument/2006/relationships" xmlns:m="http://schemas.openxmlformats.org/officeDocument/2006/math" xmlns:v="urn:schemas-microsoft-com:vml" xmlns:wp14="http://schemas.microsoft.com/office/word/2010/wordprocessingDrawing" xmlns:wp="http://schemas.openxmlformats.org/drawingml/2006/wordprocessingDrawing" xmlns:w10="urn:schemas-microsoft-com:office:word" xmlns:w="http://schemas.openxmlformats.org/wordprocessingml/2006/main" xmlns:w14="http://schemas.microsoft.com/office/word/2010/wordml" xmlns:w15="http://schemas.microsoft.com/office/word/2012/wordml" xmlns:w16cex="http://schemas.microsoft.com/office/word/2018/wordml/cex" xmlns:w16cid="http://schemas.microsoft.com/office/word/2016/wordml/cid" xmlns:w16="http://schemas.microsoft.com/office/word/2018/wordml" xmlns:w16se="http://schemas.microsoft.com/office/word/2015/wordml/symex" xmlns:wpg="http://schemas.microsoft.com/office/word/2010/wordprocessingGroup" xmlns:wpi="http://schemas.microsoft.com/office/word/2010/wordprocessingInk" xmlns:wne="http://schemas.microsoft.com/office/word/2006/wordml" xmlns:wps="http://schemas.microsoft.com/office/word/2010/wordprocessingShape" mc:Ignorable="w14 w15 w16se w16cid w16 w16cex wp14">
   <w:sdt>
     <w:sdtPr>
       <w:id w:val="-219593630"/>
@@ -1533,7 +1692,7 @@
 </file>
 
 <file path=word/footnotes.xml><?xml version="1.0" encoding="utf-8"?>
-<w:footnotes xmlns:wpc="http://schemas.microsoft.com/office/word/2010/wordprocessingCanvas" xmlns:cx="http://schemas.microsoft.com/office/drawing/2014/chartex" xmlns:cx1="http://schemas.microsoft.com/office/drawing/2015/9/8/chartex" xmlns:cx2="http://schemas.microsoft.com/office/drawing/2015/10/21/chartex" xmlns:cx3="http://schemas.microsoft.com/office/drawing/2016/5/9/chartex" xmlns:cx4="http://schemas.microsoft.com/office/drawing/2016/5/10/chartex" xmlns:cx5="http://schemas.microsoft.com/office/drawing/2016/5/11/chartex" xmlns:cx6="http://schemas.microsoft.com/office/drawing/2016/5/12/chartex" xmlns:cx7="http://schemas.microsoft.com/office/drawing/2016/5/13/chartex" xmlns:cx8="http://schemas.microsoft.com/office/drawing/2016/5/14/chartex" xmlns:mc="http://schemas.openxmlformats.org/markup-compatibility/2006" xmlns:aink="http://schemas.microsoft.com/office/drawing/2016/ink" xmlns:am3d="http://schemas.microsoft.com/office/drawing/2017/model3d" xmlns:o="urn:schemas-microsoft-com:office:office" xmlns:r="http://schemas.openxmlformats.org/officeDocument/2006/relationships" xmlns:m="http://schemas.openxmlformats.org/officeDocument/2006/math" xmlns:v="urn:schemas-microsoft-com:vml" xmlns:wp14="http://schemas.microsoft.com/office/word/2010/wordprocessingDrawing" xmlns:wp="http://schemas.openxmlformats.org/drawingml/2006/wordprocessingDrawing" xmlns:w10="urn:schemas-microsoft-com:office:word" xmlns:w="http://schemas.openxmlformats.org/wordprocessingml/2006/main" xmlns:w14="http://schemas.microsoft.com/office/word/2010/wordml" xmlns:w15="http://schemas.microsoft.com/office/word/2012/wordml" xmlns:w16cid="http://schemas.microsoft.com/office/word/2016/wordml/cid" xmlns:w16se="http://schemas.microsoft.com/office/word/2015/wordml/symex" xmlns:wpg="http://schemas.microsoft.com/office/word/2010/wordprocessingGroup" xmlns:wpi="http://schemas.microsoft.com/office/word/2010/wordprocessingInk" xmlns:wne="http://schemas.microsoft.com/office/word/2006/wordml" xmlns:wps="http://schemas.microsoft.com/office/word/2010/wordprocessingShape" mc:Ignorable="w14 w15 w16se w16cid wp14">
+<w:footnotes xmlns:wpc="http://schemas.microsoft.com/office/word/2010/wordprocessingCanvas" xmlns:cx="http://schemas.microsoft.com/office/drawing/2014/chartex" xmlns:cx1="http://schemas.microsoft.com/office/drawing/2015/9/8/chartex" xmlns:cx2="http://schemas.microsoft.com/office/drawing/2015/10/21/chartex" xmlns:cx3="http://schemas.microsoft.com/office/drawing/2016/5/9/chartex" xmlns:cx4="http://schemas.microsoft.com/office/drawing/2016/5/10/chartex" xmlns:cx5="http://schemas.microsoft.com/office/drawing/2016/5/11/chartex" xmlns:cx6="http://schemas.microsoft.com/office/drawing/2016/5/12/chartex" xmlns:cx7="http://schemas.microsoft.com/office/drawing/2016/5/13/chartex" xmlns:cx8="http://schemas.microsoft.com/office/drawing/2016/5/14/chartex" xmlns:mc="http://schemas.openxmlformats.org/markup-compatibility/2006" xmlns:aink="http://schemas.microsoft.com/office/drawing/2016/ink" xmlns:am3d="http://schemas.microsoft.com/office/drawing/2017/model3d" xmlns:o="urn:schemas-microsoft-com:office:office" xmlns:r="http://schemas.openxmlformats.org/officeDocument/2006/relationships" xmlns:m="http://schemas.openxmlformats.org/officeDocument/2006/math" xmlns:v="urn:schemas-microsoft-com:vml" xmlns:wp14="http://schemas.microsoft.com/office/word/2010/wordprocessingDrawing" xmlns:wp="http://schemas.openxmlformats.org/drawingml/2006/wordprocessingDrawing" xmlns:w10="urn:schemas-microsoft-com:office:word" xmlns:w="http://schemas.openxmlformats.org/wordprocessingml/2006/main" xmlns:w14="http://schemas.microsoft.com/office/word/2010/wordml" xmlns:w15="http://schemas.microsoft.com/office/word/2012/wordml" xmlns:w16cex="http://schemas.microsoft.com/office/word/2018/wordml/cex" xmlns:w16cid="http://schemas.microsoft.com/office/word/2016/wordml/cid" xmlns:w16="http://schemas.microsoft.com/office/word/2018/wordml" xmlns:w16se="http://schemas.microsoft.com/office/word/2015/wordml/symex" xmlns:wpg="http://schemas.microsoft.com/office/word/2010/wordprocessingGroup" xmlns:wpi="http://schemas.microsoft.com/office/word/2010/wordprocessingInk" xmlns:wne="http://schemas.microsoft.com/office/word/2006/wordml" xmlns:wps="http://schemas.microsoft.com/office/word/2010/wordprocessingShape" mc:Ignorable="w14 w15 w16se w16cid w16 w16cex wp14">
   <w:footnote w:type="separator" w:id="-1">
     <w:p>
       <w:r>
@@ -1552,7 +1711,7 @@
 </file>
 
 <file path=word/numbering.xml><?xml version="1.0" encoding="utf-8"?>
-<w:numbering xmlns:wpc="http://schemas.microsoft.com/office/word/2010/wordprocessingCanvas" xmlns:cx="http://schemas.microsoft.com/office/drawing/2014/chartex" xmlns:cx1="http://schemas.microsoft.com/office/drawing/2015/9/8/chartex" xmlns:cx2="http://schemas.microsoft.com/office/drawing/2015/10/21/chartex" xmlns:cx3="http://schemas.microsoft.com/office/drawing/2016/5/9/chartex" xmlns:cx4="http://schemas.microsoft.com/office/drawing/2016/5/10/chartex" xmlns:cx5="http://schemas.microsoft.com/office/drawing/2016/5/11/chartex" xmlns:cx6="http://schemas.microsoft.com/office/drawing/2016/5/12/chartex" xmlns:cx7="http://schemas.microsoft.com/office/drawing/2016/5/13/chartex" xmlns:cx8="http://schemas.microsoft.com/office/drawing/2016/5/14/chartex" xmlns:mc="http://schemas.openxmlformats.org/markup-compatibility/2006" xmlns:aink="http://schemas.microsoft.com/office/drawing/2016/ink" xmlns:am3d="http://schemas.microsoft.com/office/drawing/2017/model3d" xmlns:o="urn:schemas-microsoft-com:office:office" xmlns:r="http://schemas.openxmlformats.org/officeDocument/2006/relationships" xmlns:m="http://schemas.openxmlformats.org/officeDocument/2006/math" xmlns:v="urn:schemas-microsoft-com:vml" xmlns:wp14="http://schemas.microsoft.com/office/word/2010/wordprocessingDrawing" xmlns:wp="http://schemas.openxmlformats.org/drawingml/2006/wordprocessingDrawing" xmlns:w10="urn:schemas-microsoft-com:office:word" xmlns:w="http://schemas.openxmlformats.org/wordprocessingml/2006/main" xmlns:w14="http://schemas.microsoft.com/office/word/2010/wordml" xmlns:w15="http://schemas.microsoft.com/office/word/2012/wordml" xmlns:w16cid="http://schemas.microsoft.com/office/word/2016/wordml/cid" xmlns:w16se="http://schemas.microsoft.com/office/word/2015/wordml/symex" xmlns:wpg="http://schemas.microsoft.com/office/word/2010/wordprocessingGroup" xmlns:wpi="http://schemas.microsoft.com/office/word/2010/wordprocessingInk" xmlns:wne="http://schemas.microsoft.com/office/word/2006/wordml" xmlns:wps="http://schemas.microsoft.com/office/word/2010/wordprocessingShape" mc:Ignorable="w14 w15 w16se w16cid wp14">
+<w:numbering xmlns:wpc="http://schemas.microsoft.com/office/word/2010/wordprocessingCanvas" xmlns:cx="http://schemas.microsoft.com/office/drawing/2014/chartex" xmlns:cx1="http://schemas.microsoft.com/office/drawing/2015/9/8/chartex" xmlns:cx2="http://schemas.microsoft.com/office/drawing/2015/10/21/chartex" xmlns:cx3="http://schemas.microsoft.com/office/drawing/2016/5/9/chartex" xmlns:cx4="http://schemas.microsoft.com/office/drawing/2016/5/10/chartex" xmlns:cx5="http://schemas.microsoft.com/office/drawing/2016/5/11/chartex" xmlns:cx6="http://schemas.microsoft.com/office/drawing/2016/5/12/chartex" xmlns:cx7="http://schemas.microsoft.com/office/drawing/2016/5/13/chartex" xmlns:cx8="http://schemas.microsoft.com/office/drawing/2016/5/14/chartex" xmlns:mc="http://schemas.openxmlformats.org/markup-compatibility/2006" xmlns:aink="http://schemas.microsoft.com/office/drawing/2016/ink" xmlns:am3d="http://schemas.microsoft.com/office/drawing/2017/model3d" xmlns:o="urn:schemas-microsoft-com:office:office" xmlns:r="http://schemas.openxmlformats.org/officeDocument/2006/relationships" xmlns:m="http://schemas.openxmlformats.org/officeDocument/2006/math" xmlns:v="urn:schemas-microsoft-com:vml" xmlns:wp14="http://schemas.microsoft.com/office/word/2010/wordprocessingDrawing" xmlns:wp="http://schemas.openxmlformats.org/drawingml/2006/wordprocessingDrawing" xmlns:w10="urn:schemas-microsoft-com:office:word" xmlns:w="http://schemas.openxmlformats.org/wordprocessingml/2006/main" xmlns:w14="http://schemas.microsoft.com/office/word/2010/wordml" xmlns:w15="http://schemas.microsoft.com/office/word/2012/wordml" xmlns:w16cex="http://schemas.microsoft.com/office/word/2018/wordml/cex" xmlns:w16cid="http://schemas.microsoft.com/office/word/2016/wordml/cid" xmlns:w16="http://schemas.microsoft.com/office/word/2018/wordml" xmlns:w16se="http://schemas.microsoft.com/office/word/2015/wordml/symex" xmlns:wpg="http://schemas.microsoft.com/office/word/2010/wordprocessingGroup" xmlns:wpi="http://schemas.microsoft.com/office/word/2010/wordprocessingInk" xmlns:wne="http://schemas.microsoft.com/office/word/2006/wordml" xmlns:wps="http://schemas.microsoft.com/office/word/2010/wordprocessingShape" mc:Ignorable="w14 w15 w16se w16cid w16 w16cex wp14">
   <w:abstractNum w:abstractNumId="0" w15:restartNumberingAfterBreak="0">
     <w:nsid w:val="1F897494"/>
     <w:multiLevelType w:val="hybridMultilevel"/>
@@ -1821,6 +1980,118 @@
     </w:lvl>
   </w:abstractNum>
   <w:abstractNum w:abstractNumId="3" w15:restartNumberingAfterBreak="0">
+    <w:nsid w:val="49EA5028"/>
+    <w:multiLevelType w:val="hybridMultilevel"/>
+    <w:tmpl w:val="1A0A75CE"/>
+    <w:lvl w:ilvl="0" w:tplc="3FE8FF84">
+      <w:numFmt w:val="bullet"/>
+      <w:lvlText w:val="-"/>
+      <w:lvlJc w:val="left"/>
+      <w:pPr>
+        <w:ind w:left="720" w:hanging="360"/>
+      </w:pPr>
+      <w:rPr>
+        <w:rFonts w:ascii="Calibri" w:eastAsiaTheme="minorHAnsi" w:hAnsi="Calibri" w:cs="Calibri" w:hint="default"/>
+      </w:rPr>
+    </w:lvl>
+    <w:lvl w:ilvl="1" w:tplc="040C0003" w:tentative="1">
+      <w:start w:val="1"/>
+      <w:numFmt w:val="bullet"/>
+      <w:lvlText w:val="o"/>
+      <w:lvlJc w:val="left"/>
+      <w:pPr>
+        <w:ind w:left="1440" w:hanging="360"/>
+      </w:pPr>
+      <w:rPr>
+        <w:rFonts w:ascii="Courier New" w:hAnsi="Courier New" w:cs="Courier New" w:hint="default"/>
+      </w:rPr>
+    </w:lvl>
+    <w:lvl w:ilvl="2" w:tplc="040C0005" w:tentative="1">
+      <w:start w:val="1"/>
+      <w:numFmt w:val="bullet"/>
+      <w:lvlText w:val=""/>
+      <w:lvlJc w:val="left"/>
+      <w:pPr>
+        <w:ind w:left="2160" w:hanging="360"/>
+      </w:pPr>
+      <w:rPr>
+        <w:rFonts w:ascii="Wingdings" w:hAnsi="Wingdings" w:hint="default"/>
+      </w:rPr>
+    </w:lvl>
+    <w:lvl w:ilvl="3" w:tplc="040C0001" w:tentative="1">
+      <w:start w:val="1"/>
+      <w:numFmt w:val="bullet"/>
+      <w:lvlText w:val=""/>
+      <w:lvlJc w:val="left"/>
+      <w:pPr>
+        <w:ind w:left="2880" w:hanging="360"/>
+      </w:pPr>
+      <w:rPr>
+        <w:rFonts w:ascii="Symbol" w:hAnsi="Symbol" w:hint="default"/>
+      </w:rPr>
+    </w:lvl>
+    <w:lvl w:ilvl="4" w:tplc="040C0003" w:tentative="1">
+      <w:start w:val="1"/>
+      <w:numFmt w:val="bullet"/>
+      <w:lvlText w:val="o"/>
+      <w:lvlJc w:val="left"/>
+      <w:pPr>
+        <w:ind w:left="3600" w:hanging="360"/>
+      </w:pPr>
+      <w:rPr>
+        <w:rFonts w:ascii="Courier New" w:hAnsi="Courier New" w:cs="Courier New" w:hint="default"/>
+      </w:rPr>
+    </w:lvl>
+    <w:lvl w:ilvl="5" w:tplc="040C0005" w:tentative="1">
+      <w:start w:val="1"/>
+      <w:numFmt w:val="bullet"/>
+      <w:lvlText w:val=""/>
+      <w:lvlJc w:val="left"/>
+      <w:pPr>
+        <w:ind w:left="4320" w:hanging="360"/>
+      </w:pPr>
+      <w:rPr>
+        <w:rFonts w:ascii="Wingdings" w:hAnsi="Wingdings" w:hint="default"/>
+      </w:rPr>
+    </w:lvl>
+    <w:lvl w:ilvl="6" w:tplc="040C0001" w:tentative="1">
+      <w:start w:val="1"/>
+      <w:numFmt w:val="bullet"/>
+      <w:lvlText w:val=""/>
+      <w:lvlJc w:val="left"/>
+      <w:pPr>
+        <w:ind w:left="5040" w:hanging="360"/>
+      </w:pPr>
+      <w:rPr>
+        <w:rFonts w:ascii="Symbol" w:hAnsi="Symbol" w:hint="default"/>
+      </w:rPr>
+    </w:lvl>
+    <w:lvl w:ilvl="7" w:tplc="040C0003" w:tentative="1">
+      <w:start w:val="1"/>
+      <w:numFmt w:val="bullet"/>
+      <w:lvlText w:val="o"/>
+      <w:lvlJc w:val="left"/>
+      <w:pPr>
+        <w:ind w:left="5760" w:hanging="360"/>
+      </w:pPr>
+      <w:rPr>
+        <w:rFonts w:ascii="Courier New" w:hAnsi="Courier New" w:cs="Courier New" w:hint="default"/>
+      </w:rPr>
+    </w:lvl>
+    <w:lvl w:ilvl="8" w:tplc="040C0005" w:tentative="1">
+      <w:start w:val="1"/>
+      <w:numFmt w:val="bullet"/>
+      <w:lvlText w:val=""/>
+      <w:lvlJc w:val="left"/>
+      <w:pPr>
+        <w:ind w:left="6480" w:hanging="360"/>
+      </w:pPr>
+      <w:rPr>
+        <w:rFonts w:ascii="Wingdings" w:hAnsi="Wingdings" w:hint="default"/>
+      </w:rPr>
+    </w:lvl>
+  </w:abstractNum>
+  <w:abstractNum w:abstractNumId="4" w15:restartNumberingAfterBreak="0">
     <w:nsid w:val="5B016D21"/>
     <w:multiLevelType w:val="hybridMultilevel"/>
     <w:tmpl w:val="079089F8"/>
@@ -1909,7 +2180,7 @@
       </w:pPr>
     </w:lvl>
   </w:abstractNum>
-  <w:abstractNum w:abstractNumId="4" w15:restartNumberingAfterBreak="0">
+  <w:abstractNum w:abstractNumId="5" w15:restartNumberingAfterBreak="0">
     <w:nsid w:val="5E3B3EEB"/>
     <w:multiLevelType w:val="hybridMultilevel"/>
     <w:tmpl w:val="DE32B004"/>
@@ -1998,7 +2269,7 @@
       </w:pPr>
     </w:lvl>
   </w:abstractNum>
-  <w:abstractNum w:abstractNumId="5" w15:restartNumberingAfterBreak="0">
+  <w:abstractNum w:abstractNumId="6" w15:restartNumberingAfterBreak="0">
     <w:nsid w:val="755F7F57"/>
     <w:multiLevelType w:val="hybridMultilevel"/>
     <w:tmpl w:val="8FB23CAE"/>
@@ -2094,22 +2365,25 @@
     <w:abstractNumId w:val="1"/>
   </w:num>
   <w:num w:numId="3">
-    <w:abstractNumId w:val="4"/>
+    <w:abstractNumId w:val="5"/>
   </w:num>
   <w:num w:numId="4">
-    <w:abstractNumId w:val="5"/>
+    <w:abstractNumId w:val="6"/>
   </w:num>
   <w:num w:numId="5">
-    <w:abstractNumId w:val="3"/>
+    <w:abstractNumId w:val="4"/>
   </w:num>
   <w:num w:numId="6">
     <w:abstractNumId w:val="2"/>
+  </w:num>
+  <w:num w:numId="7">
+    <w:abstractNumId w:val="3"/>
   </w:num>
 </w:numbering>
 </file>
 
 <file path=word/styles.xml><?xml version="1.0" encoding="utf-8"?>
-<w:styles xmlns:mc="http://schemas.openxmlformats.org/markup-compatibility/2006" xmlns:r="http://schemas.openxmlformats.org/officeDocument/2006/relationships" xmlns:w="http://schemas.openxmlformats.org/wordprocessingml/2006/main" xmlns:w14="http://schemas.microsoft.com/office/word/2010/wordml" xmlns:w15="http://schemas.microsoft.com/office/word/2012/wordml" xmlns:w16cid="http://schemas.microsoft.com/office/word/2016/wordml/cid" xmlns:w16se="http://schemas.microsoft.com/office/word/2015/wordml/symex" mc:Ignorable="w14 w15 w16se w16cid">
+<w:styles xmlns:mc="http://schemas.openxmlformats.org/markup-compatibility/2006" xmlns:r="http://schemas.openxmlformats.org/officeDocument/2006/relationships" xmlns:w="http://schemas.openxmlformats.org/wordprocessingml/2006/main" xmlns:w14="http://schemas.microsoft.com/office/word/2010/wordml" xmlns:w15="http://schemas.microsoft.com/office/word/2012/wordml" xmlns:w16cex="http://schemas.microsoft.com/office/word/2018/wordml/cex" xmlns:w16cid="http://schemas.microsoft.com/office/word/2016/wordml/cid" xmlns:w16="http://schemas.microsoft.com/office/word/2018/wordml" xmlns:w16se="http://schemas.microsoft.com/office/word/2015/wordml/symex" mc:Ignorable="w14 w15 w16se w16cid w16 w16cex">
   <w:docDefaults>
     <w:rPrDefault>
       <w:rPr>

</xml_diff>